<commit_message>
NN confusion matrix finished
</commit_message>
<xml_diff>
--- a/Plots/wrongNumbers.docx
+++ b/Plots/wrongNumbers.docx
@@ -156,8 +156,8 @@
       </w:r>
       <w:r>
         <w:drawing>
-          <wp:inline distT="0" distB="0" distL="0" distR="0" wp14:anchorId="48F73223" wp14:editId="4E4B4ADF">
-            <wp:extent cx="1895475" cy="1842081"/>
+          <wp:inline distT="0" distB="0" distL="0" distR="0" wp14:anchorId="48F73223" wp14:editId="1A350FCC">
+            <wp:extent cx="1849942" cy="1841500"/>
             <wp:effectExtent l="0" t="0" r="0" b="6350"/>
             <wp:docPr id="5" name="Picture 5"/>
             <wp:cNvGraphicFramePr>
@@ -177,9 +177,46 @@
                     </a:stretch>
                   </pic:blipFill>
                   <pic:spPr>
-                    <a:xfrm flipV="1">
+                    <a:xfrm rot="10800000" flipH="1" flipV="1">
                       <a:off x="0" y="0"/>
-                      <a:ext cx="1921486" cy="1867359"/>
+                      <a:ext cx="2157455" cy="2147610"/>
+                    </a:xfrm>
+                    <a:prstGeom prst="rect">
+                      <a:avLst/>
+                    </a:prstGeom>
+                  </pic:spPr>
+                </pic:pic>
+              </a:graphicData>
+            </a:graphic>
+          </wp:inline>
+        </w:drawing>
+      </w:r>
+      <w:r>
+        <w:drawing>
+          <wp:inline distT="0" distB="0" distL="0" distR="0" wp14:anchorId="41FA6694" wp14:editId="3E3E22DE">
+            <wp:extent cx="1947956" cy="1929226"/>
+            <wp:effectExtent l="0" t="0" r="0" b="0"/>
+            <wp:docPr id="12" name="Picture 12"/>
+            <wp:cNvGraphicFramePr>
+              <a:graphicFrameLocks xmlns:a="http://schemas.openxmlformats.org/drawingml/2006/main" noChangeAspect="1"/>
+            </wp:cNvGraphicFramePr>
+            <a:graphic xmlns:a="http://schemas.openxmlformats.org/drawingml/2006/main">
+              <a:graphicData uri="http://schemas.openxmlformats.org/drawingml/2006/picture">
+                <pic:pic xmlns:pic="http://schemas.openxmlformats.org/drawingml/2006/picture">
+                  <pic:nvPicPr>
+                    <pic:cNvPr id="1" name=""/>
+                    <pic:cNvPicPr/>
+                  </pic:nvPicPr>
+                  <pic:blipFill>
+                    <a:blip r:embed="rId9"/>
+                    <a:stretch>
+                      <a:fillRect/>
+                    </a:stretch>
+                  </pic:blipFill>
+                  <pic:spPr>
+                    <a:xfrm>
+                      <a:off x="0" y="0"/>
+                      <a:ext cx="1977510" cy="1958496"/>
                     </a:xfrm>
                     <a:prstGeom prst="rect">
                       <a:avLst/>
@@ -208,7 +245,7 @@
                     <pic:cNvPicPr/>
                   </pic:nvPicPr>
                   <pic:blipFill>
-                    <a:blip r:embed="rId9"/>
+                    <a:blip r:embed="rId10"/>
                     <a:stretch>
                       <a:fillRect/>
                     </a:stretch>
@@ -229,6 +266,120 @@
         </w:drawing>
       </w:r>
     </w:p>
+    <w:p>
+      <w:r>
+        <w:drawing>
+          <wp:inline distT="0" distB="0" distL="0" distR="0" wp14:anchorId="098A4DCC" wp14:editId="67E56D4A">
+            <wp:extent cx="1802372" cy="1767711"/>
+            <wp:effectExtent l="0" t="0" r="7620" b="4445"/>
+            <wp:docPr id="8" name="Picture 8"/>
+            <wp:cNvGraphicFramePr>
+              <a:graphicFrameLocks xmlns:a="http://schemas.openxmlformats.org/drawingml/2006/main" noChangeAspect="1"/>
+            </wp:cNvGraphicFramePr>
+            <a:graphic xmlns:a="http://schemas.openxmlformats.org/drawingml/2006/main">
+              <a:graphicData uri="http://schemas.openxmlformats.org/drawingml/2006/picture">
+                <pic:pic xmlns:pic="http://schemas.openxmlformats.org/drawingml/2006/picture">
+                  <pic:nvPicPr>
+                    <pic:cNvPr id="1" name=""/>
+                    <pic:cNvPicPr/>
+                  </pic:nvPicPr>
+                  <pic:blipFill>
+                    <a:blip r:embed="rId11"/>
+                    <a:stretch>
+                      <a:fillRect/>
+                    </a:stretch>
+                  </pic:blipFill>
+                  <pic:spPr>
+                    <a:xfrm>
+                      <a:off x="0" y="0"/>
+                      <a:ext cx="1848824" cy="1813270"/>
+                    </a:xfrm>
+                    <a:prstGeom prst="rect">
+                      <a:avLst/>
+                    </a:prstGeom>
+                  </pic:spPr>
+                </pic:pic>
+              </a:graphicData>
+            </a:graphic>
+          </wp:inline>
+        </w:drawing>
+      </w:r>
+      <w:r>
+        <w:drawing>
+          <wp:inline distT="0" distB="0" distL="0" distR="0" wp14:anchorId="1316CA13" wp14:editId="4F40BD9F">
+            <wp:extent cx="1775944" cy="1750329"/>
+            <wp:effectExtent l="0" t="0" r="0" b="2540"/>
+            <wp:docPr id="10" name="Picture 10"/>
+            <wp:cNvGraphicFramePr>
+              <a:graphicFrameLocks xmlns:a="http://schemas.openxmlformats.org/drawingml/2006/main" noChangeAspect="1"/>
+            </wp:cNvGraphicFramePr>
+            <a:graphic xmlns:a="http://schemas.openxmlformats.org/drawingml/2006/main">
+              <a:graphicData uri="http://schemas.openxmlformats.org/drawingml/2006/picture">
+                <pic:pic xmlns:pic="http://schemas.openxmlformats.org/drawingml/2006/picture">
+                  <pic:nvPicPr>
+                    <pic:cNvPr id="1" name=""/>
+                    <pic:cNvPicPr/>
+                  </pic:nvPicPr>
+                  <pic:blipFill>
+                    <a:blip r:embed="rId12"/>
+                    <a:stretch>
+                      <a:fillRect/>
+                    </a:stretch>
+                  </pic:blipFill>
+                  <pic:spPr>
+                    <a:xfrm>
+                      <a:off x="0" y="0"/>
+                      <a:ext cx="1799555" cy="1773600"/>
+                    </a:xfrm>
+                    <a:prstGeom prst="rect">
+                      <a:avLst/>
+                    </a:prstGeom>
+                  </pic:spPr>
+                </pic:pic>
+              </a:graphicData>
+            </a:graphic>
+          </wp:inline>
+        </w:drawing>
+      </w:r>
+      <w:r>
+        <w:drawing>
+          <wp:inline distT="0" distB="0" distL="0" distR="0" wp14:anchorId="64B01562" wp14:editId="2128B412">
+            <wp:extent cx="1775945" cy="1733150"/>
+            <wp:effectExtent l="0" t="0" r="0" b="635"/>
+            <wp:docPr id="11" name="Picture 11"/>
+            <wp:cNvGraphicFramePr>
+              <a:graphicFrameLocks xmlns:a="http://schemas.openxmlformats.org/drawingml/2006/main" noChangeAspect="1"/>
+            </wp:cNvGraphicFramePr>
+            <a:graphic xmlns:a="http://schemas.openxmlformats.org/drawingml/2006/main">
+              <a:graphicData uri="http://schemas.openxmlformats.org/drawingml/2006/picture">
+                <pic:pic xmlns:pic="http://schemas.openxmlformats.org/drawingml/2006/picture">
+                  <pic:nvPicPr>
+                    <pic:cNvPr id="1" name=""/>
+                    <pic:cNvPicPr/>
+                  </pic:nvPicPr>
+                  <pic:blipFill>
+                    <a:blip r:embed="rId13"/>
+                    <a:stretch>
+                      <a:fillRect/>
+                    </a:stretch>
+                  </pic:blipFill>
+                  <pic:spPr>
+                    <a:xfrm>
+                      <a:off x="0" y="0"/>
+                      <a:ext cx="1804832" cy="1761341"/>
+                    </a:xfrm>
+                    <a:prstGeom prst="rect">
+                      <a:avLst/>
+                    </a:prstGeom>
+                  </pic:spPr>
+                </pic:pic>
+              </a:graphicData>
+            </a:graphic>
+          </wp:inline>
+        </w:drawing>
+      </w:r>
+    </w:p>
+    <w:p/>
     <w:sectPr>
       <w:pgSz w:w="12240" w:h="15840"/>
       <w:pgMar w:top="1440" w:right="1440" w:bottom="1440" w:left="1440" w:header="720" w:footer="720" w:gutter="0"/>

</xml_diff>